<commit_message>
Dodanie opisow w lab1
</commit_message>
<xml_diff>
--- a/IO_LAB1.docx
+++ b/IO_LAB1.docx
@@ -3,8 +3,175 @@
 <w:document xmlns:wpc="http://schemas.microsoft.com/office/word/2010/wordprocessingCanvas" xmlns:cx="http://schemas.microsoft.com/office/drawing/2014/chartex" xmlns:cx1="http://schemas.microsoft.com/office/drawing/2015/9/8/chartex" xmlns:cx2="http://schemas.microsoft.com/office/drawing/2015/10/21/chartex" xmlns:cx3="http://schemas.microsoft.com/office/drawing/2016/5/9/chartex" xmlns:cx4="http://schemas.microsoft.com/office/drawing/2016/5/10/chartex" xmlns:cx5="http://schemas.microsoft.com/office/drawing/2016/5/11/chartex" xmlns:cx6="http://schemas.microsoft.com/office/drawing/2016/5/12/chartex" xmlns:cx7="http://schemas.microsoft.com/office/drawing/2016/5/13/chartex" xmlns:cx8="http://schemas.microsoft.com/office/drawing/2016/5/14/chartex" xmlns:mc="http://schemas.openxmlformats.org/markup-compatibility/2006" xmlns:aink="http://schemas.microsoft.com/office/drawing/2016/ink" xmlns:am3d="http://schemas.microsoft.com/office/drawing/2017/model3d" xmlns:o="urn:schemas-microsoft-com:office:office" xmlns:oel="http://schemas.microsoft.com/office/2019/extlst" xmlns:r="http://schemas.openxmlformats.org/officeDocument/2006/relationships" xmlns:m="http://schemas.openxmlformats.org/officeDocument/2006/math" xmlns:v="urn:schemas-microsoft-com:vml" xmlns:wp14="http://schemas.microsoft.com/office/word/2010/wordprocessingDrawing" xmlns:wp="http://schemas.openxmlformats.org/drawingml/2006/wordprocessingDrawing" xmlns:w10="urn:schemas-microsoft-com:office:word" xmlns:w="http://schemas.openxmlformats.org/wordprocessingml/2006/main" xmlns:w14="http://schemas.microsoft.com/office/word/2010/wordml" xmlns:w15="http://schemas.microsoft.com/office/word/2012/wordml" xmlns:w16cex="http://schemas.microsoft.com/office/word/2018/wordml/cex" xmlns:w16cid="http://schemas.microsoft.com/office/word/2016/wordml/cid" xmlns:w16="http://schemas.microsoft.com/office/word/2018/wordml" xmlns:w16du="http://schemas.microsoft.com/office/word/2023/wordml/word16du" xmlns:w16sdtdh="http://schemas.microsoft.com/office/word/2020/wordml/sdtdatahash" xmlns:w16se="http://schemas.microsoft.com/office/word/2015/wordml/symex" xmlns:wpg="http://schemas.microsoft.com/office/word/2010/wordprocessingGroup" xmlns:wpi="http://schemas.microsoft.com/office/word/2010/wordprocessingInk" xmlns:wne="http://schemas.microsoft.com/office/word/2006/wordml" xmlns:wps="http://schemas.microsoft.com/office/word/2010/wordprocessingShape" mc:Ignorable="w14 w15 w16se w16cid w16 w16cex w16sdtdh wp14">
   <w:body>
     <w:p>
-      <w:r>
-        <w:t>Gfchvbjknl;</w:t>
+      <w:pPr>
+        <w:jc w:val="center"/>
+        <w:rPr>
+          <w:sz w:val="48"/>
+          <w:szCs w:val="48"/>
+        </w:rPr>
+      </w:pPr>
+    </w:p>
+    <w:p>
+      <w:pPr>
+        <w:jc w:val="center"/>
+        <w:rPr>
+          <w:sz w:val="24"/>
+          <w:szCs w:val="24"/>
+        </w:rPr>
+      </w:pPr>
+    </w:p>
+    <w:p>
+      <w:pPr>
+        <w:jc w:val="center"/>
+        <w:rPr>
+          <w:b/>
+          <w:bCs/>
+          <w:sz w:val="28"/>
+          <w:szCs w:val="28"/>
+        </w:rPr>
+      </w:pPr>
+      <w:r>
+        <w:rPr>
+          <w:b/>
+          <w:bCs/>
+          <w:sz w:val="28"/>
+          <w:szCs w:val="28"/>
+        </w:rPr>
+        <w:t xml:space="preserve">Temat : Wdrożenie systemu </w:t>
+      </w:r>
+      <w:r>
+        <w:rPr>
+          <w:b/>
+          <w:bCs/>
+          <w:sz w:val="28"/>
+          <w:szCs w:val="28"/>
+        </w:rPr>
+        <w:t>informatycznego do szpitala w celu usprawnienia jego procesów.</w:t>
+      </w:r>
+    </w:p>
+    <w:p/>
+    <w:p>
+      <w:pPr>
+        <w:pStyle w:val="Akapitzlist"/>
+        <w:numPr>
+          <w:ilvl w:val="0"/>
+          <w:numId w:val="1"/>
+        </w:numPr>
+      </w:pPr>
+      <w:r>
+        <w:t>Opis dotychczasowego sposobu działania firmy.</w:t>
+      </w:r>
+    </w:p>
+    <w:p>
+      <w:pPr>
+        <w:pStyle w:val="Akapitzlist"/>
+      </w:pPr>
+    </w:p>
+    <w:p>
+      <w:pPr>
+        <w:pStyle w:val="Akapitzlist"/>
+        <w:jc w:val="both"/>
+      </w:pPr>
+      <w:r>
+        <w:t xml:space="preserve">Dotychczasowy sposób działania szpitala obejmował wiele ręcznych i papierowych procesów, co </w:t>
+      </w:r>
+      <w:r>
+        <w:t>prowadziło</w:t>
+      </w:r>
+      <w:r>
+        <w:t xml:space="preserve"> do błędów, opóźnień i niepotrzebnego obciążenia personelu. </w:t>
+      </w:r>
+      <w:r>
+        <w:t xml:space="preserve">Szpital również </w:t>
+      </w:r>
+      <w:r>
+        <w:t>korzystał z różnych systemów informatycznych, ale nie były one ze sobą zintegrowane, co utrudniało przepływ informacji między różnymi dziedzinami.</w:t>
+      </w:r>
+    </w:p>
+    <w:p>
+      <w:pPr>
+        <w:pStyle w:val="Akapitzlist"/>
+        <w:jc w:val="both"/>
+      </w:pPr>
+    </w:p>
+    <w:p>
+      <w:pPr>
+        <w:pStyle w:val="Akapitzlist"/>
+        <w:numPr>
+          <w:ilvl w:val="0"/>
+          <w:numId w:val="1"/>
+        </w:numPr>
+      </w:pPr>
+      <w:r>
+        <w:t>Opis usprawnień uzyskanych dzięki systemowi informatycznemu.</w:t>
+      </w:r>
+    </w:p>
+    <w:p>
+      <w:pPr>
+        <w:pStyle w:val="Akapitzlist"/>
+      </w:pPr>
+    </w:p>
+    <w:p>
+      <w:pPr>
+        <w:pStyle w:val="Akapitzlist"/>
+        <w:jc w:val="both"/>
+      </w:pPr>
+      <w:r>
+        <w:t>Wdrożenie systemu informatycznego w szpitalu może przynieść wiele korzyści. Przede wszystkim, usprawni procesy administracyjne, takie jak rejestracja pacjentów, planowanie wizyt</w:t>
+      </w:r>
+      <w:r>
+        <w:t xml:space="preserve"> oraz</w:t>
+      </w:r>
+      <w:r>
+        <w:t xml:space="preserve"> zarządzanie dokumentacją medyczną. System informatyczny może pomóc w automatyzacji tych procesów, co z kolei zminimalizuje ryzyko błędów i opóźnień oraz zmniejszy obciążenie personelu.</w:t>
+      </w:r>
+      <w:r>
+        <w:t xml:space="preserve"> </w:t>
+      </w:r>
+      <w:r>
+        <w:t>Ponadto, system informatyczny może poprawić bezpieczeństwo</w:t>
+      </w:r>
+      <w:r>
+        <w:t xml:space="preserve">. Elektroniczna </w:t>
+      </w:r>
+      <w:r>
+        <w:t>dokumentacj</w:t>
+      </w:r>
+      <w:r>
+        <w:t>a</w:t>
+      </w:r>
+      <w:r>
+        <w:t xml:space="preserve"> medyczn</w:t>
+      </w:r>
+      <w:r>
+        <w:t xml:space="preserve">a oferuje </w:t>
+      </w:r>
+      <w:r>
+        <w:t>łatwiejszy dostęp do informacji o pacjencie, eliminując ryzyko zgubienia lub uszkodzenia</w:t>
+      </w:r>
+      <w:r>
+        <w:t xml:space="preserve"> co mogło się wydarzyć w przypadku dokumentacji papierowej</w:t>
+      </w:r>
+      <w:r>
+        <w:t>. System informatyczny może również pomóc w lepszym zarządzaniu zasobami</w:t>
+      </w:r>
+      <w:r>
+        <w:t xml:space="preserve"> m. in.</w:t>
+      </w:r>
+      <w:r>
+        <w:t xml:space="preserve"> sprzęt medyczny, a także w koordynowaniu pracy różnych specjalistów medycznych.</w:t>
+      </w:r>
+      <w:r>
+        <w:t xml:space="preserve"> </w:t>
+      </w:r>
+      <w:r>
+        <w:t>Reasumując</w:t>
+      </w:r>
+      <w:r>
+        <w:t xml:space="preserve">, wdrożenie systemu informatycznego w szpitalu może przynieść wiele korzyści, takich jak zwiększenie efektywności, poprawa jakości opieki zdrowotnej, zmniejszenie kosztów i obciążenia personelu, a także zwiększenie bezpieczeństwa </w:t>
+      </w:r>
+      <w:r>
+        <w:t>dokumentacji medycznej pacjentów.</w:t>
       </w:r>
     </w:p>
     <w:sectPr>
@@ -15,6 +182,100 @@
     </w:sectPr>
   </w:body>
 </w:document>
+</file>
+
+<file path=word/numbering.xml><?xml version="1.0" encoding="utf-8"?>
+<w:numbering xmlns:wpc="http://schemas.microsoft.com/office/word/2010/wordprocessingCanvas" xmlns:cx="http://schemas.microsoft.com/office/drawing/2014/chartex" xmlns:cx1="http://schemas.microsoft.com/office/drawing/2015/9/8/chartex" xmlns:cx2="http://schemas.microsoft.com/office/drawing/2015/10/21/chartex" xmlns:cx3="http://schemas.microsoft.com/office/drawing/2016/5/9/chartex" xmlns:cx4="http://schemas.microsoft.com/office/drawing/2016/5/10/chartex" xmlns:cx5="http://schemas.microsoft.com/office/drawing/2016/5/11/chartex" xmlns:cx6="http://schemas.microsoft.com/office/drawing/2016/5/12/chartex" xmlns:cx7="http://schemas.microsoft.com/office/drawing/2016/5/13/chartex" xmlns:cx8="http://schemas.microsoft.com/office/drawing/2016/5/14/chartex" xmlns:mc="http://schemas.openxmlformats.org/markup-compatibility/2006" xmlns:aink="http://schemas.microsoft.com/office/drawing/2016/ink" xmlns:am3d="http://schemas.microsoft.com/office/drawing/2017/model3d" xmlns:o="urn:schemas-microsoft-com:office:office" xmlns:oel="http://schemas.microsoft.com/office/2019/extlst" xmlns:r="http://schemas.openxmlformats.org/officeDocument/2006/relationships" xmlns:m="http://schemas.openxmlformats.org/officeDocument/2006/math" xmlns:v="urn:schemas-microsoft-com:vml" xmlns:wp14="http://schemas.microsoft.com/office/word/2010/wordprocessingDrawing" xmlns:wp="http://schemas.openxmlformats.org/drawingml/2006/wordprocessingDrawing" xmlns:w10="urn:schemas-microsoft-com:office:word" xmlns:w="http://schemas.openxmlformats.org/wordprocessingml/2006/main" xmlns:w14="http://schemas.microsoft.com/office/word/2010/wordml" xmlns:w15="http://schemas.microsoft.com/office/word/2012/wordml" xmlns:w16cex="http://schemas.microsoft.com/office/word/2018/wordml/cex" xmlns:w16cid="http://schemas.microsoft.com/office/word/2016/wordml/cid" xmlns:w16="http://schemas.microsoft.com/office/word/2018/wordml" xmlns:w16du="http://schemas.microsoft.com/office/word/2023/wordml/word16du" xmlns:w16sdtdh="http://schemas.microsoft.com/office/word/2020/wordml/sdtdatahash" xmlns:w16se="http://schemas.microsoft.com/office/word/2015/wordml/symex" xmlns:wpg="http://schemas.microsoft.com/office/word/2010/wordprocessingGroup" xmlns:wpi="http://schemas.microsoft.com/office/word/2010/wordprocessingInk" xmlns:wne="http://schemas.microsoft.com/office/word/2006/wordml" xmlns:wps="http://schemas.microsoft.com/office/word/2010/wordprocessingShape" mc:Ignorable="w14 w15 w16se w16cid w16 w16cex w16sdtdh wp14">
+  <w:abstractNum w:abstractNumId="0" w15:restartNumberingAfterBreak="0">
+    <w:nsid w:val="5C6E2C33"/>
+    <w:multiLevelType w:val="hybridMultilevel"/>
+    <w:tmpl w:val="D8CA67CA"/>
+    <w:lvl w:ilvl="0" w:tplc="0415000F">
+      <w:start w:val="1"/>
+      <w:numFmt w:val="decimal"/>
+      <w:lvlText w:val="%1."/>
+      <w:lvlJc w:val="left"/>
+      <w:pPr>
+        <w:ind w:left="720" w:hanging="360"/>
+      </w:pPr>
+    </w:lvl>
+    <w:lvl w:ilvl="1" w:tplc="04150019" w:tentative="1">
+      <w:start w:val="1"/>
+      <w:numFmt w:val="lowerLetter"/>
+      <w:lvlText w:val="%2."/>
+      <w:lvlJc w:val="left"/>
+      <w:pPr>
+        <w:ind w:left="1440" w:hanging="360"/>
+      </w:pPr>
+    </w:lvl>
+    <w:lvl w:ilvl="2" w:tplc="0415001B" w:tentative="1">
+      <w:start w:val="1"/>
+      <w:numFmt w:val="lowerRoman"/>
+      <w:lvlText w:val="%3."/>
+      <w:lvlJc w:val="right"/>
+      <w:pPr>
+        <w:ind w:left="2160" w:hanging="180"/>
+      </w:pPr>
+    </w:lvl>
+    <w:lvl w:ilvl="3" w:tplc="0415000F" w:tentative="1">
+      <w:start w:val="1"/>
+      <w:numFmt w:val="decimal"/>
+      <w:lvlText w:val="%4."/>
+      <w:lvlJc w:val="left"/>
+      <w:pPr>
+        <w:ind w:left="2880" w:hanging="360"/>
+      </w:pPr>
+    </w:lvl>
+    <w:lvl w:ilvl="4" w:tplc="04150019" w:tentative="1">
+      <w:start w:val="1"/>
+      <w:numFmt w:val="lowerLetter"/>
+      <w:lvlText w:val="%5."/>
+      <w:lvlJc w:val="left"/>
+      <w:pPr>
+        <w:ind w:left="3600" w:hanging="360"/>
+      </w:pPr>
+    </w:lvl>
+    <w:lvl w:ilvl="5" w:tplc="0415001B" w:tentative="1">
+      <w:start w:val="1"/>
+      <w:numFmt w:val="lowerRoman"/>
+      <w:lvlText w:val="%6."/>
+      <w:lvlJc w:val="right"/>
+      <w:pPr>
+        <w:ind w:left="4320" w:hanging="180"/>
+      </w:pPr>
+    </w:lvl>
+    <w:lvl w:ilvl="6" w:tplc="0415000F" w:tentative="1">
+      <w:start w:val="1"/>
+      <w:numFmt w:val="decimal"/>
+      <w:lvlText w:val="%7."/>
+      <w:lvlJc w:val="left"/>
+      <w:pPr>
+        <w:ind w:left="5040" w:hanging="360"/>
+      </w:pPr>
+    </w:lvl>
+    <w:lvl w:ilvl="7" w:tplc="04150019" w:tentative="1">
+      <w:start w:val="1"/>
+      <w:numFmt w:val="lowerLetter"/>
+      <w:lvlText w:val="%8."/>
+      <w:lvlJc w:val="left"/>
+      <w:pPr>
+        <w:ind w:left="5760" w:hanging="360"/>
+      </w:pPr>
+    </w:lvl>
+    <w:lvl w:ilvl="8" w:tplc="0415001B" w:tentative="1">
+      <w:start w:val="1"/>
+      <w:numFmt w:val="lowerRoman"/>
+      <w:lvlText w:val="%9."/>
+      <w:lvlJc w:val="right"/>
+      <w:pPr>
+        <w:ind w:left="6480" w:hanging="180"/>
+      </w:pPr>
+    </w:lvl>
+  </w:abstractNum>
+  <w:num w:numId="1" w16cid:durableId="1078745639">
+    <w:abstractNumId w:val="0"/>
+  </w:num>
+</w:numbering>
 </file>
 
 <file path=word/styles.xml><?xml version="1.0" encoding="utf-8"?>
@@ -445,6 +706,17 @@
     <w:semiHidden/>
     <w:unhideWhenUsed/>
   </w:style>
+  <w:style w:type="paragraph" w:styleId="Akapitzlist">
+    <w:name w:val="List Paragraph"/>
+    <w:basedOn w:val="Normalny"/>
+    <w:uiPriority w:val="34"/>
+    <w:qFormat/>
+    <w:rsid w:val="000260F3"/>
+    <w:pPr>
+      <w:ind w:left="720"/>
+      <w:contextualSpacing/>
+    </w:pPr>
+  </w:style>
 </w:styles>
 </file>
 

</xml_diff>